<commit_message>
feat: Observer, Payment Service
Observer 패턴을 사용하여 Update 의존성 우회
PaymentFactory -> Payment Service 로변경
</commit_message>
<xml_diff>
--- a/docs.docx
+++ b/docs.docx
@@ -7070,66 +7070,48 @@
       </w:r>
     </w:p>
     <w:p/>
+    <w:p/>
     <w:p>
-      <w:pPr>
+      <w:r>
         <w:rPr>
           <w:rFonts w:hint="eastAsia"/>
         </w:rPr>
-      </w:pPr>
+        <w:t>기존의 O</w:t>
+      </w:r>
+      <w:r>
+        <w:t>rde</w:t>
+      </w:r>
+      <w:r>
+        <w:rPr>
+          <w:rFonts w:hint="eastAsia"/>
+        </w:rPr>
+        <w:t>r</w:t>
+      </w:r>
+      <w:r>
+        <w:t xml:space="preserve"> </w:t>
+      </w:r>
+      <w:r>
+        <w:rPr>
+          <w:rFonts w:hint="eastAsia"/>
+        </w:rPr>
+        <w:t>생성 코드</w:t>
+      </w:r>
     </w:p>
     <w:p>
       <w:r>
         <w:rPr>
           <w:rFonts w:hint="eastAsia"/>
         </w:rPr>
-        <w:t>기존의 O</w:t>
-      </w:r>
-      <w:r>
-        <w:t>rde</w:t>
+        <w:t>모든 코드가 하나의 의존성이고</w:t>
+      </w:r>
+      <w:r>
+        <w:t xml:space="preserve"> </w:t>
       </w:r>
       <w:r>
         <w:rPr>
           <w:rFonts w:hint="eastAsia"/>
         </w:rPr>
-        <w:t>r</w:t>
-      </w:r>
-      <w:r>
-        <w:t xml:space="preserve"> </w:t>
-      </w:r>
-      <w:r>
-        <w:rPr>
-          <w:rFonts w:hint="eastAsia"/>
-        </w:rPr>
-        <w:t>생성 코드</w:t>
-      </w:r>
-    </w:p>
-    <w:p>
-      <w:r>
-        <w:rPr>
-          <w:rFonts w:hint="eastAsia"/>
-        </w:rPr>
-        <w:t>모든 코드가 하나의 의존성이고</w:t>
-      </w:r>
-      <w:r>
-        <w:t xml:space="preserve"> </w:t>
-      </w:r>
-      <w:r>
-        <w:rPr>
-          <w:rFonts w:hint="eastAsia"/>
-        </w:rPr>
-        <w:t>강하게 결합</w:t>
-      </w:r>
-      <w:r>
-        <w:rPr>
-          <w:rFonts w:hint="eastAsia"/>
-        </w:rPr>
-        <w:t xml:space="preserve"> </w:t>
-      </w:r>
-      <w:r>
-        <w:rPr>
-          <w:rFonts w:hint="eastAsia"/>
-        </w:rPr>
-        <w:t>되어있다.</w:t>
+        <w:t>강하게 결합 되어있다.</w:t>
       </w:r>
     </w:p>
     <w:p>
@@ -7188,9 +7170,6 @@
           <w:numId w:val="2"/>
         </w:numPr>
         <w:ind w:leftChars="0"/>
-        <w:rPr>
-          <w:rFonts w:hint="eastAsia"/>
-        </w:rPr>
       </w:pPr>
       <w:r>
         <w:rPr>
@@ -7208,11 +7187,6 @@
       <w:proofErr w:type="spellEnd"/>
     </w:p>
     <w:p>
-      <w:pPr>
-        <w:rPr>
-          <w:rFonts w:hint="eastAsia"/>
-        </w:rPr>
-      </w:pPr>
       <w:proofErr w:type="spellStart"/>
       <w:r>
         <w:rPr>
@@ -7381,11 +7355,6 @@
       </w:r>
     </w:p>
     <w:p>
-      <w:pPr>
-        <w:rPr>
-          <w:rFonts w:hint="eastAsia"/>
-        </w:rPr>
-      </w:pPr>
       <w:r>
         <w:tab/>
       </w:r>
@@ -13171,17 +13140,7 @@
           <w:sz w:val="20"/>
           <w:szCs w:val="20"/>
         </w:rPr>
-        <w:t>(</w:t>
-      </w:r>
-      <w:proofErr w:type="gramStart"/>
-      <w:r>
-        <w:rPr>
-          <w:rFonts w:ascii="Courier New" w:hAnsi="Courier New" w:cs="Courier New"/>
-          <w:color w:val="E8BA36"/>
-          <w:sz w:val="20"/>
-          <w:szCs w:val="20"/>
-        </w:rPr>
-        <w:t>)</w:t>
+        <w:t>()</w:t>
       </w:r>
       <w:r>
         <w:rPr>
@@ -13192,7 +13151,6 @@
         </w:rPr>
         <w:t>.status</w:t>
       </w:r>
-      <w:proofErr w:type="gramEnd"/>
       <w:r>
         <w:rPr>
           <w:rFonts w:ascii="Courier New" w:hAnsi="Courier New" w:cs="Courier New"/>
@@ -13570,6 +13528,2087 @@
     </w:p>
     <w:p/>
     <w:p/>
+    <w:p/>
+    <w:p/>
+    <w:p/>
+    <w:p>
+      <w:r>
+        <w:rPr>
+          <w:rFonts w:hint="eastAsia"/>
+        </w:rPr>
+        <w:t>2</w:t>
+      </w:r>
+      <w:r>
+        <w:t xml:space="preserve">. </w:t>
+      </w:r>
+      <w:r>
+        <w:rPr>
+          <w:rFonts w:hint="eastAsia"/>
+        </w:rPr>
+        <w:t>순환 의존성</w:t>
+      </w:r>
+    </w:p>
+    <w:p>
+      <w:proofErr w:type="spellStart"/>
+      <w:r>
+        <w:rPr>
+          <w:rFonts w:hint="eastAsia"/>
+        </w:rPr>
+        <w:t>K</w:t>
+      </w:r>
+      <w:r>
+        <w:t>akaoPaymentService</w:t>
+      </w:r>
+      <w:proofErr w:type="spellEnd"/>
+      <w:r>
+        <w:t xml:space="preserve"> </w:t>
+      </w:r>
+      <w:r>
+        <w:rPr>
+          <w:rFonts w:hint="eastAsia"/>
+        </w:rPr>
+        <w:t>와</w:t>
+      </w:r>
+    </w:p>
+    <w:p>
+      <w:proofErr w:type="spellStart"/>
+      <w:proofErr w:type="gramStart"/>
+      <w:r>
+        <w:rPr>
+          <w:rFonts w:hint="eastAsia"/>
+        </w:rPr>
+        <w:t>O</w:t>
+      </w:r>
+      <w:r>
+        <w:t>rderService</w:t>
+      </w:r>
+      <w:proofErr w:type="spellEnd"/>
+      <w:r>
+        <w:t xml:space="preserve"> </w:t>
+      </w:r>
+      <w:r>
+        <w:rPr>
+          <w:rFonts w:hint="eastAsia"/>
+        </w:rPr>
+        <w:t>에서</w:t>
+      </w:r>
+      <w:proofErr w:type="gramEnd"/>
+      <w:r>
+        <w:t xml:space="preserve"> </w:t>
+      </w:r>
+      <w:r>
+        <w:rPr>
+          <w:rFonts w:hint="eastAsia"/>
+        </w:rPr>
+        <w:t>서로 호출하는 의존성 발생</w:t>
+      </w:r>
+    </w:p>
+    <w:p>
+      <w:proofErr w:type="spellStart"/>
+      <w:proofErr w:type="gramStart"/>
+      <w:r>
+        <w:rPr>
+          <w:rFonts w:hint="eastAsia"/>
+        </w:rPr>
+        <w:t>K</w:t>
+      </w:r>
+      <w:r>
+        <w:t>akaoPaymentService</w:t>
+      </w:r>
+      <w:proofErr w:type="spellEnd"/>
+      <w:r>
+        <w:t xml:space="preserve"> </w:t>
+      </w:r>
+      <w:r>
+        <w:rPr>
+          <w:rFonts w:hint="eastAsia"/>
+        </w:rPr>
+        <w:t>에서</w:t>
+      </w:r>
+      <w:proofErr w:type="gramEnd"/>
+    </w:p>
+    <w:p>
+      <w:proofErr w:type="spellStart"/>
+      <w:r>
+        <w:t>KakaoAPI</w:t>
+      </w:r>
+      <w:proofErr w:type="spellEnd"/>
+      <w:r>
+        <w:rPr>
+          <w:rFonts w:hint="eastAsia"/>
+        </w:rPr>
+        <w:t>완료 후</w:t>
+      </w:r>
+      <w:r>
+        <w:t xml:space="preserve"> </w:t>
+      </w:r>
+      <w:r>
+        <w:rPr>
+          <w:rFonts w:hint="eastAsia"/>
+        </w:rPr>
+        <w:t xml:space="preserve">결제상태 </w:t>
+      </w:r>
+      <w:proofErr w:type="gramStart"/>
+      <w:r>
+        <w:rPr>
+          <w:rFonts w:hint="eastAsia"/>
+        </w:rPr>
+        <w:t>변경</w:t>
+      </w:r>
+      <w:r>
+        <w:rPr>
+          <w:rFonts w:hint="eastAsia"/>
+        </w:rPr>
+        <w:t xml:space="preserve"> 할</w:t>
+      </w:r>
+      <w:proofErr w:type="gramEnd"/>
+      <w:r>
+        <w:rPr>
+          <w:rFonts w:hint="eastAsia"/>
+        </w:rPr>
+        <w:t xml:space="preserve"> 때</w:t>
+      </w:r>
+      <w:r>
+        <w:rPr>
+          <w:rFonts w:hint="eastAsia"/>
+        </w:rPr>
+        <w:t xml:space="preserve"> </w:t>
+      </w:r>
+      <w:r>
+        <w:t xml:space="preserve">Order </w:t>
+      </w:r>
+      <w:r>
+        <w:rPr>
+          <w:rFonts w:hint="eastAsia"/>
+        </w:rPr>
+        <w:t>상태 변경</w:t>
+      </w:r>
+      <w:r>
+        <w:rPr>
+          <w:rFonts w:hint="eastAsia"/>
+        </w:rPr>
+        <w:t xml:space="preserve"> </w:t>
+      </w:r>
+      <w:r>
+        <w:t xml:space="preserve">update </w:t>
+      </w:r>
+      <w:r>
+        <w:rPr>
+          <w:rFonts w:hint="eastAsia"/>
+        </w:rPr>
+        <w:t>호출</w:t>
+      </w:r>
+    </w:p>
+    <w:p>
+      <w:proofErr w:type="spellStart"/>
+      <w:r>
+        <w:rPr>
+          <w:rFonts w:hint="eastAsia"/>
+        </w:rPr>
+        <w:t>O</w:t>
+      </w:r>
+      <w:r>
+        <w:t>rderService</w:t>
+      </w:r>
+      <w:proofErr w:type="spellEnd"/>
+      <w:r>
+        <w:t xml:space="preserve"> </w:t>
+      </w:r>
+      <w:r>
+        <w:rPr>
+          <w:rFonts w:hint="eastAsia"/>
+        </w:rPr>
+        <w:t>에서는</w:t>
+      </w:r>
+      <w:r>
+        <w:t xml:space="preserve"> </w:t>
+      </w:r>
+      <w:proofErr w:type="spellStart"/>
+      <w:r>
+        <w:t>KakaoPayment</w:t>
+      </w:r>
+      <w:proofErr w:type="spellEnd"/>
+      <w:r>
+        <w:t xml:space="preserve"> </w:t>
+      </w:r>
+      <w:r>
+        <w:rPr>
+          <w:rFonts w:hint="eastAsia"/>
+        </w:rPr>
+        <w:t>생성에서 사용</w:t>
+      </w:r>
+    </w:p>
+    <w:p/>
+    <w:p>
+      <w:pPr>
+        <w:rPr>
+          <w:rFonts w:hint="eastAsia"/>
+        </w:rPr>
+      </w:pPr>
+      <w:r>
+        <w:rPr>
+          <w:rFonts w:hint="eastAsia"/>
+        </w:rPr>
+        <w:t>생성 의존성</w:t>
+      </w:r>
+    </w:p>
+    <w:p>
+      <w:proofErr w:type="spellStart"/>
+      <w:r>
+        <w:rPr>
+          <w:rFonts w:hint="eastAsia"/>
+        </w:rPr>
+        <w:t>K</w:t>
+      </w:r>
+      <w:r>
+        <w:t>akaopayService</w:t>
+      </w:r>
+      <w:proofErr w:type="spellEnd"/>
+      <w:r>
+        <w:t xml:space="preserve"> &lt;-&gt; </w:t>
+      </w:r>
+      <w:proofErr w:type="spellStart"/>
+      <w:r>
+        <w:t>OrderService</w:t>
+      </w:r>
+      <w:proofErr w:type="spellEnd"/>
+    </w:p>
+    <w:p>
+      <w:r>
+        <w:rPr>
+          <w:rFonts w:hint="eastAsia"/>
+        </w:rPr>
+        <w:t>해결방법</w:t>
+      </w:r>
+    </w:p>
+    <w:p>
+      <w:proofErr w:type="spellStart"/>
+      <w:r>
+        <w:rPr>
+          <w:rFonts w:hint="eastAsia"/>
+        </w:rPr>
+        <w:t>옵저버</w:t>
+      </w:r>
+      <w:proofErr w:type="spellEnd"/>
+      <w:r>
+        <w:rPr>
+          <w:rFonts w:hint="eastAsia"/>
+        </w:rPr>
+        <w:t xml:space="preserve"> 패턴을 사용하여 u</w:t>
+      </w:r>
+      <w:r>
+        <w:t xml:space="preserve">pdate </w:t>
+      </w:r>
+      <w:r>
+        <w:rPr>
+          <w:rFonts w:hint="eastAsia"/>
+        </w:rPr>
+        <w:t>로직 회피</w:t>
+      </w:r>
+    </w:p>
+    <w:p>
+      <w:pPr>
+        <w:rPr>
+          <w:rFonts w:hint="eastAsia"/>
+        </w:rPr>
+      </w:pPr>
+    </w:p>
+    <w:p>
+      <w:r>
+        <w:rPr>
+          <w:rFonts w:hint="eastAsia"/>
+        </w:rPr>
+        <w:t>결과</w:t>
+      </w:r>
+    </w:p>
+    <w:p>
+      <w:proofErr w:type="spellStart"/>
+      <w:r>
+        <w:rPr>
+          <w:rFonts w:hint="eastAsia"/>
+        </w:rPr>
+        <w:t>O</w:t>
+      </w:r>
+      <w:r>
+        <w:t>rderService</w:t>
+      </w:r>
+      <w:proofErr w:type="spellEnd"/>
+      <w:r>
+        <w:t xml:space="preserve"> </w:t>
+      </w:r>
+      <w:r>
+        <w:rPr>
+          <w:rFonts w:hint="eastAsia"/>
+        </w:rPr>
+        <w:t>가</w:t>
+      </w:r>
+      <w:r>
+        <w:t xml:space="preserve"> </w:t>
+      </w:r>
+      <w:proofErr w:type="spellStart"/>
+      <w:r>
+        <w:t>KakaoService</w:t>
+      </w:r>
+      <w:proofErr w:type="spellEnd"/>
+      <w:r>
+        <w:t xml:space="preserve"> </w:t>
+      </w:r>
+      <w:r>
+        <w:rPr>
+          <w:rFonts w:hint="eastAsia"/>
+        </w:rPr>
+        <w:t>보다 생성 우선순위를 가진다는 것 보다는</w:t>
+      </w:r>
+    </w:p>
+    <w:p>
+      <w:proofErr w:type="spellStart"/>
+      <w:r>
+        <w:rPr>
+          <w:rFonts w:hint="eastAsia"/>
+        </w:rPr>
+        <w:t>옵저버</w:t>
+      </w:r>
+      <w:proofErr w:type="spellEnd"/>
+      <w:r>
+        <w:rPr>
+          <w:rFonts w:hint="eastAsia"/>
+        </w:rPr>
+        <w:t xml:space="preserve"> 패턴을 사용하여 S</w:t>
+      </w:r>
+      <w:r>
+        <w:t xml:space="preserve">ervice </w:t>
+      </w:r>
+      <w:r>
+        <w:rPr>
+          <w:rFonts w:hint="eastAsia"/>
+        </w:rPr>
+        <w:t xml:space="preserve">레이어가 </w:t>
+      </w:r>
+      <w:proofErr w:type="spellStart"/>
+      <w:r>
+        <w:rPr>
+          <w:rFonts w:hint="eastAsia"/>
+        </w:rPr>
+        <w:t>옵저버</w:t>
+      </w:r>
+      <w:proofErr w:type="spellEnd"/>
+      <w:r>
+        <w:rPr>
+          <w:rFonts w:hint="eastAsia"/>
+        </w:rPr>
+        <w:t xml:space="preserve"> 구조보다 우선순위 에 있다는 것을 규정하는 것이 좋고</w:t>
+      </w:r>
+    </w:p>
+    <w:p>
+      <w:r>
+        <w:rPr>
+          <w:rFonts w:hint="eastAsia"/>
+        </w:rPr>
+        <w:t xml:space="preserve">또한 </w:t>
+      </w:r>
+      <w:proofErr w:type="spellStart"/>
+      <w:r>
+        <w:rPr>
+          <w:rFonts w:hint="eastAsia"/>
+        </w:rPr>
+        <w:t>옵저버</w:t>
+      </w:r>
+      <w:proofErr w:type="spellEnd"/>
+      <w:r>
+        <w:rPr>
+          <w:rFonts w:hint="eastAsia"/>
+        </w:rPr>
+        <w:t xml:space="preserve"> 패턴을 사용하여 </w:t>
+      </w:r>
+      <w:proofErr w:type="gramStart"/>
+      <w:r>
+        <w:t xml:space="preserve">update </w:t>
+      </w:r>
+      <w:r>
+        <w:rPr>
+          <w:rFonts w:hint="eastAsia"/>
+        </w:rPr>
+        <w:t>를</w:t>
+      </w:r>
+      <w:proofErr w:type="gramEnd"/>
+      <w:r>
+        <w:rPr>
+          <w:rFonts w:hint="eastAsia"/>
+        </w:rPr>
+        <w:t xml:space="preserve"> 함수에 </w:t>
+      </w:r>
+      <w:proofErr w:type="spellStart"/>
+      <w:r>
+        <w:rPr>
+          <w:rFonts w:hint="eastAsia"/>
+        </w:rPr>
+        <w:t>종속되는것이아닌</w:t>
+      </w:r>
+      <w:proofErr w:type="spellEnd"/>
+      <w:r>
+        <w:rPr>
+          <w:rFonts w:hint="eastAsia"/>
+        </w:rPr>
+        <w:t xml:space="preserve"> 클래스에 종속되게 하여 구조적 의미를 가지게 할 </w:t>
+      </w:r>
+      <w:proofErr w:type="spellStart"/>
+      <w:r>
+        <w:rPr>
+          <w:rFonts w:hint="eastAsia"/>
+        </w:rPr>
+        <w:t>수있었다</w:t>
+      </w:r>
+      <w:proofErr w:type="spellEnd"/>
+      <w:r>
+        <w:rPr>
+          <w:rFonts w:hint="eastAsia"/>
+        </w:rPr>
+        <w:t>.</w:t>
+      </w:r>
+    </w:p>
+    <w:p>
+      <w:r>
+        <w:rPr>
+          <w:rFonts w:hint="eastAsia"/>
+        </w:rPr>
+        <w:lastRenderedPageBreak/>
+        <w:t>결론</w:t>
+      </w:r>
+      <w:r>
+        <w:t xml:space="preserve"> </w:t>
+      </w:r>
+    </w:p>
+    <w:p>
+      <w:proofErr w:type="spellStart"/>
+      <w:r>
+        <w:t>PaymentService</w:t>
+      </w:r>
+      <w:proofErr w:type="spellEnd"/>
+      <w:r>
+        <w:rPr>
+          <w:rFonts w:hint="eastAsia"/>
+        </w:rPr>
+        <w:t xml:space="preserve">를 </w:t>
+      </w:r>
+      <w:r>
+        <w:t xml:space="preserve">Subscribe </w:t>
+      </w:r>
+      <w:r>
+        <w:rPr>
+          <w:rFonts w:hint="eastAsia"/>
+        </w:rPr>
+        <w:t xml:space="preserve">로 하는 </w:t>
+      </w:r>
+      <w:proofErr w:type="spellStart"/>
+      <w:proofErr w:type="gramStart"/>
+      <w:r>
+        <w:rPr>
+          <w:rFonts w:hint="eastAsia"/>
+        </w:rPr>
+        <w:t>O</w:t>
+      </w:r>
+      <w:r>
+        <w:t>rderService</w:t>
+      </w:r>
+      <w:proofErr w:type="spellEnd"/>
+      <w:r>
+        <w:t xml:space="preserve"> </w:t>
+      </w:r>
+      <w:proofErr w:type="spellStart"/>
+      <w:r>
+        <w:rPr>
+          <w:rFonts w:hint="eastAsia"/>
+        </w:rPr>
+        <w:t>를</w:t>
+      </w:r>
+      <w:proofErr w:type="spellEnd"/>
+      <w:proofErr w:type="gramEnd"/>
+      <w:r>
+        <w:rPr>
+          <w:rFonts w:hint="eastAsia"/>
+        </w:rPr>
+        <w:t xml:space="preserve"> 참조하는 </w:t>
+      </w:r>
+      <w:r>
+        <w:t xml:space="preserve">Observer </w:t>
+      </w:r>
+      <w:r>
+        <w:rPr>
+          <w:rFonts w:hint="eastAsia"/>
+        </w:rPr>
+        <w:t>생성</w:t>
+      </w:r>
+    </w:p>
+    <w:p/>
+    <w:p>
+      <w:r>
+        <w:t xml:space="preserve"> </w:t>
+      </w:r>
+    </w:p>
+    <w:p>
+      <w:pPr>
+        <w:pStyle w:val="HTML"/>
+        <w:shd w:val="clear" w:color="auto" w:fill="2B2B2B"/>
+        <w:rPr>
+          <w:rFonts w:ascii="Courier New" w:hAnsi="Courier New" w:cs="Courier New"/>
+          <w:color w:val="A9B7C6"/>
+          <w:sz w:val="20"/>
+          <w:szCs w:val="20"/>
+        </w:rPr>
+      </w:pPr>
+      <w:r>
+        <w:rPr>
+          <w:rFonts w:ascii="Courier New" w:hAnsi="Courier New" w:cs="Courier New"/>
+          <w:color w:val="CC7832"/>
+          <w:sz w:val="20"/>
+          <w:szCs w:val="20"/>
+        </w:rPr>
+        <w:t xml:space="preserve">public interface </w:t>
+      </w:r>
+      <w:r>
+        <w:rPr>
+          <w:rFonts w:ascii="Courier New" w:hAnsi="Courier New" w:cs="Courier New"/>
+          <w:color w:val="A9B7C6"/>
+          <w:sz w:val="20"/>
+          <w:szCs w:val="20"/>
+        </w:rPr>
+        <w:t>Observer</w:t>
+      </w:r>
+      <w:r>
+        <w:rPr>
+          <w:rFonts w:ascii="Courier New" w:hAnsi="Courier New" w:cs="Courier New"/>
+          <w:color w:val="E8BA36"/>
+          <w:sz w:val="20"/>
+          <w:szCs w:val="20"/>
+        </w:rPr>
+        <w:t>&lt;</w:t>
+      </w:r>
+      <w:r>
+        <w:rPr>
+          <w:rFonts w:ascii="Courier New" w:hAnsi="Courier New" w:cs="Courier New"/>
+          <w:color w:val="507874"/>
+          <w:sz w:val="20"/>
+          <w:szCs w:val="20"/>
+        </w:rPr>
+        <w:t xml:space="preserve">C </w:t>
+      </w:r>
+      <w:r>
+        <w:rPr>
+          <w:rFonts w:ascii="Courier New" w:hAnsi="Courier New" w:cs="Courier New"/>
+          <w:color w:val="CC7832"/>
+          <w:sz w:val="20"/>
+          <w:szCs w:val="20"/>
+        </w:rPr>
+        <w:t xml:space="preserve">extends </w:t>
+      </w:r>
+      <w:proofErr w:type="spellStart"/>
+      <w:r>
+        <w:rPr>
+          <w:rFonts w:ascii="Courier New" w:hAnsi="Courier New" w:cs="Courier New"/>
+          <w:color w:val="A9B7C6"/>
+          <w:sz w:val="20"/>
+          <w:szCs w:val="20"/>
+        </w:rPr>
+        <w:t>ObserverContext</w:t>
+      </w:r>
+      <w:proofErr w:type="spellEnd"/>
+      <w:r>
+        <w:rPr>
+          <w:rFonts w:ascii="Courier New" w:hAnsi="Courier New" w:cs="Courier New"/>
+          <w:color w:val="E8BA36"/>
+          <w:sz w:val="20"/>
+          <w:szCs w:val="20"/>
+        </w:rPr>
+        <w:t>&gt; {</w:t>
+      </w:r>
+      <w:r>
+        <w:rPr>
+          <w:rFonts w:ascii="Courier New" w:hAnsi="Courier New" w:cs="Courier New"/>
+          <w:color w:val="E8BA36"/>
+          <w:sz w:val="20"/>
+          <w:szCs w:val="20"/>
+        </w:rPr>
+        <w:br/>
+      </w:r>
+      <w:r>
+        <w:rPr>
+          <w:rFonts w:ascii="Courier New" w:hAnsi="Courier New" w:cs="Courier New"/>
+          <w:color w:val="E8BA36"/>
+          <w:sz w:val="20"/>
+          <w:szCs w:val="20"/>
+        </w:rPr>
+        <w:br/>
+        <w:t xml:space="preserve">    </w:t>
+      </w:r>
+      <w:r>
+        <w:rPr>
+          <w:rFonts w:ascii="Courier New" w:hAnsi="Courier New" w:cs="Courier New"/>
+          <w:color w:val="CC7832"/>
+          <w:sz w:val="20"/>
+          <w:szCs w:val="20"/>
+        </w:rPr>
+        <w:t xml:space="preserve">void </w:t>
+      </w:r>
+      <w:proofErr w:type="spellStart"/>
+      <w:proofErr w:type="gramStart"/>
+      <w:r>
+        <w:rPr>
+          <w:rFonts w:ascii="Courier New" w:hAnsi="Courier New" w:cs="Courier New"/>
+          <w:color w:val="FFC66D"/>
+          <w:sz w:val="20"/>
+          <w:szCs w:val="20"/>
+        </w:rPr>
+        <w:t>onUpdate</w:t>
+      </w:r>
+      <w:proofErr w:type="spellEnd"/>
+      <w:r>
+        <w:rPr>
+          <w:rFonts w:ascii="Courier New" w:hAnsi="Courier New" w:cs="Courier New"/>
+          <w:color w:val="E8BA36"/>
+          <w:sz w:val="20"/>
+          <w:szCs w:val="20"/>
+        </w:rPr>
+        <w:t>(</w:t>
+      </w:r>
+      <w:proofErr w:type="gramEnd"/>
+      <w:r>
+        <w:rPr>
+          <w:rFonts w:ascii="Courier New" w:hAnsi="Courier New" w:cs="Courier New"/>
+          <w:color w:val="507874"/>
+          <w:sz w:val="20"/>
+          <w:szCs w:val="20"/>
+        </w:rPr>
+        <w:t xml:space="preserve">C </w:t>
+      </w:r>
+      <w:r>
+        <w:rPr>
+          <w:rFonts w:ascii="Courier New" w:hAnsi="Courier New" w:cs="Courier New"/>
+          <w:color w:val="A9B7C6"/>
+          <w:sz w:val="20"/>
+          <w:szCs w:val="20"/>
+        </w:rPr>
+        <w:t>context</w:t>
+      </w:r>
+      <w:r>
+        <w:rPr>
+          <w:rFonts w:ascii="Courier New" w:hAnsi="Courier New" w:cs="Courier New"/>
+          <w:color w:val="E8BA36"/>
+          <w:sz w:val="20"/>
+          <w:szCs w:val="20"/>
+        </w:rPr>
+        <w:t>)</w:t>
+      </w:r>
+      <w:r>
+        <w:rPr>
+          <w:rFonts w:ascii="Courier New" w:hAnsi="Courier New" w:cs="Courier New"/>
+          <w:color w:val="CC7832"/>
+          <w:sz w:val="20"/>
+          <w:szCs w:val="20"/>
+        </w:rPr>
+        <w:t>;</w:t>
+      </w:r>
+      <w:r>
+        <w:rPr>
+          <w:rFonts w:ascii="Courier New" w:hAnsi="Courier New" w:cs="Courier New"/>
+          <w:color w:val="CC7832"/>
+          <w:sz w:val="20"/>
+          <w:szCs w:val="20"/>
+        </w:rPr>
+        <w:br/>
+      </w:r>
+      <w:r>
+        <w:rPr>
+          <w:rFonts w:ascii="Courier New" w:hAnsi="Courier New" w:cs="Courier New"/>
+          <w:color w:val="E8BA36"/>
+          <w:sz w:val="20"/>
+          <w:szCs w:val="20"/>
+        </w:rPr>
+        <w:t>}</w:t>
+      </w:r>
+    </w:p>
+    <w:p/>
+    <w:p>
+      <w:pPr>
+        <w:pStyle w:val="HTML"/>
+        <w:shd w:val="clear" w:color="auto" w:fill="2B2B2B"/>
+        <w:rPr>
+          <w:rFonts w:ascii="Courier New" w:hAnsi="Courier New" w:cs="Courier New"/>
+          <w:color w:val="E8BA36"/>
+          <w:sz w:val="20"/>
+          <w:szCs w:val="20"/>
+        </w:rPr>
+      </w:pPr>
+      <w:r>
+        <w:rPr>
+          <w:rFonts w:ascii="Courier New" w:hAnsi="Courier New" w:cs="Courier New"/>
+          <w:color w:val="CC7832"/>
+          <w:sz w:val="20"/>
+          <w:szCs w:val="20"/>
+        </w:rPr>
+        <w:t xml:space="preserve">public interface </w:t>
+      </w:r>
+      <w:r>
+        <w:rPr>
+          <w:rFonts w:ascii="Courier New" w:hAnsi="Courier New" w:cs="Courier New"/>
+          <w:color w:val="A9B7C6"/>
+          <w:sz w:val="20"/>
+          <w:szCs w:val="20"/>
+        </w:rPr>
+        <w:t>Subject</w:t>
+      </w:r>
+      <w:r>
+        <w:rPr>
+          <w:rFonts w:ascii="Courier New" w:hAnsi="Courier New" w:cs="Courier New"/>
+          <w:color w:val="E8BA36"/>
+          <w:sz w:val="20"/>
+          <w:szCs w:val="20"/>
+        </w:rPr>
+        <w:t>&lt;</w:t>
+      </w:r>
+      <w:r>
+        <w:rPr>
+          <w:rFonts w:ascii="Courier New" w:hAnsi="Courier New" w:cs="Courier New"/>
+          <w:color w:val="507874"/>
+          <w:sz w:val="20"/>
+          <w:szCs w:val="20"/>
+        </w:rPr>
+        <w:t xml:space="preserve">C </w:t>
+      </w:r>
+      <w:r>
+        <w:rPr>
+          <w:rFonts w:ascii="Courier New" w:hAnsi="Courier New" w:cs="Courier New"/>
+          <w:color w:val="CC7832"/>
+          <w:sz w:val="20"/>
+          <w:szCs w:val="20"/>
+        </w:rPr>
+        <w:t xml:space="preserve">extends </w:t>
+      </w:r>
+      <w:proofErr w:type="spellStart"/>
+      <w:r>
+        <w:rPr>
+          <w:rFonts w:ascii="Courier New" w:hAnsi="Courier New" w:cs="Courier New"/>
+          <w:color w:val="A9B7C6"/>
+          <w:sz w:val="20"/>
+          <w:szCs w:val="20"/>
+        </w:rPr>
+        <w:t>ObserverContext</w:t>
+      </w:r>
+      <w:proofErr w:type="spellEnd"/>
+      <w:r>
+        <w:rPr>
+          <w:rFonts w:ascii="Courier New" w:hAnsi="Courier New" w:cs="Courier New"/>
+          <w:color w:val="CC7832"/>
+          <w:sz w:val="20"/>
+          <w:szCs w:val="20"/>
+        </w:rPr>
+        <w:t xml:space="preserve">, </w:t>
+      </w:r>
+      <w:r>
+        <w:rPr>
+          <w:rFonts w:ascii="Courier New" w:hAnsi="Courier New" w:cs="Courier New"/>
+          <w:color w:val="507874"/>
+          <w:sz w:val="20"/>
+          <w:szCs w:val="20"/>
+        </w:rPr>
+        <w:t xml:space="preserve">O </w:t>
+      </w:r>
+      <w:r>
+        <w:rPr>
+          <w:rFonts w:ascii="Courier New" w:hAnsi="Courier New" w:cs="Courier New"/>
+          <w:color w:val="CC7832"/>
+          <w:sz w:val="20"/>
+          <w:szCs w:val="20"/>
+        </w:rPr>
+        <w:t xml:space="preserve">extends </w:t>
+      </w:r>
+      <w:r>
+        <w:rPr>
+          <w:rFonts w:ascii="Courier New" w:hAnsi="Courier New" w:cs="Courier New"/>
+          <w:color w:val="A9B7C6"/>
+          <w:sz w:val="20"/>
+          <w:szCs w:val="20"/>
+        </w:rPr>
+        <w:t>Observer</w:t>
+      </w:r>
+      <w:r>
+        <w:rPr>
+          <w:rFonts w:ascii="Courier New" w:hAnsi="Courier New" w:cs="Courier New"/>
+          <w:color w:val="54A857"/>
+          <w:sz w:val="20"/>
+          <w:szCs w:val="20"/>
+        </w:rPr>
+        <w:t>&lt;</w:t>
+      </w:r>
+      <w:r>
+        <w:rPr>
+          <w:rFonts w:ascii="Courier New" w:hAnsi="Courier New" w:cs="Courier New"/>
+          <w:color w:val="507874"/>
+          <w:sz w:val="20"/>
+          <w:szCs w:val="20"/>
+        </w:rPr>
+        <w:t>C</w:t>
+      </w:r>
+      <w:r>
+        <w:rPr>
+          <w:rFonts w:ascii="Courier New" w:hAnsi="Courier New" w:cs="Courier New"/>
+          <w:color w:val="54A857"/>
+          <w:sz w:val="20"/>
+          <w:szCs w:val="20"/>
+        </w:rPr>
+        <w:t>&gt;</w:t>
+      </w:r>
+      <w:r>
+        <w:rPr>
+          <w:rFonts w:ascii="Courier New" w:hAnsi="Courier New" w:cs="Courier New"/>
+          <w:color w:val="E8BA36"/>
+          <w:sz w:val="20"/>
+          <w:szCs w:val="20"/>
+        </w:rPr>
+        <w:t>&gt; {</w:t>
+      </w:r>
+      <w:r>
+        <w:rPr>
+          <w:rFonts w:ascii="Courier New" w:hAnsi="Courier New" w:cs="Courier New"/>
+          <w:color w:val="E8BA36"/>
+          <w:sz w:val="20"/>
+          <w:szCs w:val="20"/>
+        </w:rPr>
+        <w:br/>
+      </w:r>
+      <w:r>
+        <w:rPr>
+          <w:rFonts w:ascii="Courier New" w:hAnsi="Courier New" w:cs="Courier New"/>
+          <w:color w:val="E8BA36"/>
+          <w:sz w:val="20"/>
+          <w:szCs w:val="20"/>
+        </w:rPr>
+        <w:br/>
+        <w:t xml:space="preserve">    </w:t>
+      </w:r>
+      <w:r>
+        <w:rPr>
+          <w:rFonts w:ascii="Courier New" w:hAnsi="Courier New" w:cs="Courier New"/>
+          <w:color w:val="CC7832"/>
+          <w:sz w:val="20"/>
+          <w:szCs w:val="20"/>
+        </w:rPr>
+        <w:t xml:space="preserve">void </w:t>
+      </w:r>
+      <w:proofErr w:type="spellStart"/>
+      <w:r>
+        <w:rPr>
+          <w:rFonts w:ascii="Courier New" w:hAnsi="Courier New" w:cs="Courier New"/>
+          <w:color w:val="FFC66D"/>
+          <w:sz w:val="20"/>
+          <w:szCs w:val="20"/>
+        </w:rPr>
+        <w:t>registerObserver</w:t>
+      </w:r>
+      <w:proofErr w:type="spellEnd"/>
+      <w:r>
+        <w:rPr>
+          <w:rFonts w:ascii="Courier New" w:hAnsi="Courier New" w:cs="Courier New"/>
+          <w:color w:val="E8BA36"/>
+          <w:sz w:val="20"/>
+          <w:szCs w:val="20"/>
+        </w:rPr>
+        <w:t>(</w:t>
+      </w:r>
+      <w:r>
+        <w:rPr>
+          <w:rFonts w:ascii="Courier New" w:hAnsi="Courier New" w:cs="Courier New"/>
+          <w:color w:val="507874"/>
+          <w:sz w:val="20"/>
+          <w:szCs w:val="20"/>
+        </w:rPr>
+        <w:t xml:space="preserve">O </w:t>
+      </w:r>
+      <w:r>
+        <w:rPr>
+          <w:rFonts w:ascii="Courier New" w:hAnsi="Courier New" w:cs="Courier New"/>
+          <w:color w:val="A9B7C6"/>
+          <w:sz w:val="20"/>
+          <w:szCs w:val="20"/>
+        </w:rPr>
+        <w:t>observer</w:t>
+      </w:r>
+      <w:r>
+        <w:rPr>
+          <w:rFonts w:ascii="Courier New" w:hAnsi="Courier New" w:cs="Courier New"/>
+          <w:color w:val="E8BA36"/>
+          <w:sz w:val="20"/>
+          <w:szCs w:val="20"/>
+        </w:rPr>
+        <w:t>)</w:t>
+      </w:r>
+      <w:r>
+        <w:rPr>
+          <w:rFonts w:ascii="Courier New" w:hAnsi="Courier New" w:cs="Courier New"/>
+          <w:color w:val="CC7832"/>
+          <w:sz w:val="20"/>
+          <w:szCs w:val="20"/>
+        </w:rPr>
+        <w:t>;</w:t>
+      </w:r>
+      <w:r>
+        <w:rPr>
+          <w:rFonts w:ascii="Courier New" w:hAnsi="Courier New" w:cs="Courier New"/>
+          <w:color w:val="CC7832"/>
+          <w:sz w:val="20"/>
+          <w:szCs w:val="20"/>
+        </w:rPr>
+        <w:br/>
+      </w:r>
+      <w:r>
+        <w:rPr>
+          <w:rFonts w:ascii="Courier New" w:hAnsi="Courier New" w:cs="Courier New"/>
+          <w:color w:val="CC7832"/>
+          <w:sz w:val="20"/>
+          <w:szCs w:val="20"/>
+        </w:rPr>
+        <w:br/>
+        <w:t xml:space="preserve">    void </w:t>
+      </w:r>
+      <w:proofErr w:type="spellStart"/>
+      <w:r>
+        <w:rPr>
+          <w:rFonts w:ascii="Courier New" w:hAnsi="Courier New" w:cs="Courier New"/>
+          <w:color w:val="FFC66D"/>
+          <w:sz w:val="20"/>
+          <w:szCs w:val="20"/>
+        </w:rPr>
+        <w:t>unregisterObserver</w:t>
+      </w:r>
+      <w:proofErr w:type="spellEnd"/>
+      <w:r>
+        <w:rPr>
+          <w:rFonts w:ascii="Courier New" w:hAnsi="Courier New" w:cs="Courier New"/>
+          <w:color w:val="E8BA36"/>
+          <w:sz w:val="20"/>
+          <w:szCs w:val="20"/>
+        </w:rPr>
+        <w:t>(</w:t>
+      </w:r>
+      <w:r>
+        <w:rPr>
+          <w:rFonts w:ascii="Courier New" w:hAnsi="Courier New" w:cs="Courier New"/>
+          <w:color w:val="507874"/>
+          <w:sz w:val="20"/>
+          <w:szCs w:val="20"/>
+        </w:rPr>
+        <w:t xml:space="preserve">O </w:t>
+      </w:r>
+      <w:r>
+        <w:rPr>
+          <w:rFonts w:ascii="Courier New" w:hAnsi="Courier New" w:cs="Courier New"/>
+          <w:color w:val="A9B7C6"/>
+          <w:sz w:val="20"/>
+          <w:szCs w:val="20"/>
+        </w:rPr>
+        <w:t>observer</w:t>
+      </w:r>
+      <w:r>
+        <w:rPr>
+          <w:rFonts w:ascii="Courier New" w:hAnsi="Courier New" w:cs="Courier New"/>
+          <w:color w:val="E8BA36"/>
+          <w:sz w:val="20"/>
+          <w:szCs w:val="20"/>
+        </w:rPr>
+        <w:t>)</w:t>
+      </w:r>
+      <w:r>
+        <w:rPr>
+          <w:rFonts w:ascii="Courier New" w:hAnsi="Courier New" w:cs="Courier New"/>
+          <w:color w:val="CC7832"/>
+          <w:sz w:val="20"/>
+          <w:szCs w:val="20"/>
+        </w:rPr>
+        <w:t>;</w:t>
+      </w:r>
+      <w:r>
+        <w:rPr>
+          <w:rFonts w:ascii="Courier New" w:hAnsi="Courier New" w:cs="Courier New"/>
+          <w:color w:val="CC7832"/>
+          <w:sz w:val="20"/>
+          <w:szCs w:val="20"/>
+        </w:rPr>
+        <w:br/>
+      </w:r>
+      <w:r>
+        <w:rPr>
+          <w:rFonts w:ascii="Courier New" w:hAnsi="Courier New" w:cs="Courier New"/>
+          <w:color w:val="CC7832"/>
+          <w:sz w:val="20"/>
+          <w:szCs w:val="20"/>
+        </w:rPr>
+        <w:br/>
+        <w:t xml:space="preserve">    void </w:t>
+      </w:r>
+      <w:proofErr w:type="spellStart"/>
+      <w:r>
+        <w:rPr>
+          <w:rFonts w:ascii="Courier New" w:hAnsi="Courier New" w:cs="Courier New"/>
+          <w:color w:val="FFC66D"/>
+          <w:sz w:val="20"/>
+          <w:szCs w:val="20"/>
+        </w:rPr>
+        <w:t>notifyObservers</w:t>
+      </w:r>
+      <w:proofErr w:type="spellEnd"/>
+      <w:r>
+        <w:rPr>
+          <w:rFonts w:ascii="Courier New" w:hAnsi="Courier New" w:cs="Courier New"/>
+          <w:color w:val="E8BA36"/>
+          <w:sz w:val="20"/>
+          <w:szCs w:val="20"/>
+        </w:rPr>
+        <w:t>(</w:t>
+      </w:r>
+      <w:r>
+        <w:rPr>
+          <w:rFonts w:ascii="Courier New" w:hAnsi="Courier New" w:cs="Courier New"/>
+          <w:color w:val="507874"/>
+          <w:sz w:val="20"/>
+          <w:szCs w:val="20"/>
+        </w:rPr>
+        <w:t xml:space="preserve">C </w:t>
+      </w:r>
+      <w:r>
+        <w:rPr>
+          <w:rFonts w:ascii="Courier New" w:hAnsi="Courier New" w:cs="Courier New"/>
+          <w:color w:val="A9B7C6"/>
+          <w:sz w:val="20"/>
+          <w:szCs w:val="20"/>
+        </w:rPr>
+        <w:t>context</w:t>
+      </w:r>
+      <w:r>
+        <w:rPr>
+          <w:rFonts w:ascii="Courier New" w:hAnsi="Courier New" w:cs="Courier New"/>
+          <w:color w:val="E8BA36"/>
+          <w:sz w:val="20"/>
+          <w:szCs w:val="20"/>
+        </w:rPr>
+        <w:t>)</w:t>
+      </w:r>
+      <w:r>
+        <w:rPr>
+          <w:rFonts w:ascii="Courier New" w:hAnsi="Courier New" w:cs="Courier New"/>
+          <w:color w:val="CC7832"/>
+          <w:sz w:val="20"/>
+          <w:szCs w:val="20"/>
+        </w:rPr>
+        <w:t>;</w:t>
+      </w:r>
+      <w:r>
+        <w:rPr>
+          <w:rFonts w:ascii="Courier New" w:hAnsi="Courier New" w:cs="Courier New"/>
+          <w:color w:val="CC7832"/>
+          <w:sz w:val="20"/>
+          <w:szCs w:val="20"/>
+        </w:rPr>
+        <w:br/>
+      </w:r>
+      <w:r>
+        <w:rPr>
+          <w:rFonts w:ascii="Courier New" w:hAnsi="Courier New" w:cs="Courier New"/>
+          <w:color w:val="E8BA36"/>
+          <w:sz w:val="20"/>
+          <w:szCs w:val="20"/>
+        </w:rPr>
+        <w:t>}</w:t>
+      </w:r>
+    </w:p>
+    <w:p>
+      <w:pPr>
+        <w:pStyle w:val="HTML"/>
+        <w:shd w:val="clear" w:color="auto" w:fill="2B2B2B"/>
+        <w:rPr>
+          <w:rFonts w:ascii="Courier New" w:hAnsi="Courier New" w:cs="Courier New"/>
+          <w:color w:val="A9B7C6"/>
+          <w:sz w:val="20"/>
+          <w:szCs w:val="20"/>
+        </w:rPr>
+      </w:pPr>
+    </w:p>
+    <w:p>
+      <w:pPr>
+        <w:pStyle w:val="HTML"/>
+        <w:shd w:val="clear" w:color="auto" w:fill="2B2B2B"/>
+        <w:rPr>
+          <w:rFonts w:ascii="Courier New" w:hAnsi="Courier New" w:cs="Courier New"/>
+          <w:color w:val="A9B7C6"/>
+          <w:sz w:val="20"/>
+          <w:szCs w:val="20"/>
+        </w:rPr>
+      </w:pPr>
+    </w:p>
+    <w:p>
+      <w:pPr>
+        <w:pStyle w:val="HTML"/>
+        <w:shd w:val="clear" w:color="auto" w:fill="2B2B2B"/>
+        <w:rPr>
+          <w:rFonts w:ascii="Courier New" w:hAnsi="Courier New" w:cs="Courier New"/>
+          <w:color w:val="A9B7C6"/>
+          <w:sz w:val="20"/>
+          <w:szCs w:val="20"/>
+        </w:rPr>
+      </w:pPr>
+      <w:proofErr w:type="spellStart"/>
+      <w:r>
+        <w:rPr>
+          <w:rFonts w:ascii="Courier New" w:hAnsi="Courier New" w:cs="Courier New"/>
+          <w:color w:val="A9B7C6"/>
+          <w:sz w:val="20"/>
+          <w:szCs w:val="20"/>
+        </w:rPr>
+        <w:t>orderService.onUpdate</w:t>
+      </w:r>
+      <w:proofErr w:type="spellEnd"/>
+      <w:r>
+        <w:rPr>
+          <w:rFonts w:ascii="Courier New" w:hAnsi="Courier New" w:cs="Courier New"/>
+          <w:color w:val="A9B7C6"/>
+          <w:sz w:val="20"/>
+          <w:szCs w:val="20"/>
+        </w:rPr>
+        <w:t>(</w:t>
+      </w:r>
+      <w:proofErr w:type="spellStart"/>
+      <w:r>
+        <w:rPr>
+          <w:rFonts w:ascii="Courier New" w:hAnsi="Courier New" w:cs="Courier New"/>
+          <w:color w:val="A9B7C6"/>
+          <w:sz w:val="20"/>
+          <w:szCs w:val="20"/>
+        </w:rPr>
+        <w:t>orderId</w:t>
+      </w:r>
+      <w:proofErr w:type="spellEnd"/>
+      <w:r>
+        <w:rPr>
+          <w:rFonts w:ascii="Courier New" w:hAnsi="Courier New" w:cs="Courier New"/>
+          <w:color w:val="A9B7C6"/>
+          <w:sz w:val="20"/>
+          <w:szCs w:val="20"/>
+        </w:rPr>
+        <w:t>)</w:t>
+      </w:r>
+    </w:p>
+    <w:p>
+      <w:pPr>
+        <w:pStyle w:val="HTML"/>
+        <w:shd w:val="clear" w:color="auto" w:fill="2B2B2B"/>
+        <w:rPr>
+          <w:rFonts w:ascii="Courier New" w:hAnsi="Courier New" w:cs="Courier New"/>
+          <w:color w:val="A9B7C6"/>
+          <w:sz w:val="20"/>
+          <w:szCs w:val="20"/>
+        </w:rPr>
+      </w:pPr>
+    </w:p>
+    <w:p>
+      <w:pPr>
+        <w:pStyle w:val="HTML"/>
+        <w:shd w:val="clear" w:color="auto" w:fill="2B2B2B"/>
+        <w:rPr>
+          <w:rFonts w:ascii="Courier New" w:hAnsi="Courier New" w:cs="Courier New"/>
+          <w:color w:val="A9B7C6"/>
+          <w:sz w:val="20"/>
+          <w:szCs w:val="20"/>
+        </w:rPr>
+      </w:pPr>
+      <w:r>
+        <w:rPr>
+          <w:rFonts w:ascii="Courier New" w:hAnsi="Courier New" w:cs="Courier New" w:hint="eastAsia"/>
+          <w:color w:val="A9B7C6"/>
+          <w:sz w:val="20"/>
+          <w:szCs w:val="20"/>
+        </w:rPr>
+        <w:t>-</w:t>
+      </w:r>
+      <w:r>
+        <w:rPr>
+          <w:rFonts w:ascii="Courier New" w:hAnsi="Courier New" w:cs="Courier New"/>
+          <w:color w:val="A9B7C6"/>
+          <w:sz w:val="20"/>
+          <w:szCs w:val="20"/>
+        </w:rPr>
+        <w:t>&gt;</w:t>
+      </w:r>
+    </w:p>
+    <w:p>
+      <w:pPr>
+        <w:pStyle w:val="HTML"/>
+        <w:shd w:val="clear" w:color="auto" w:fill="2B2B2B"/>
+        <w:rPr>
+          <w:rFonts w:ascii="Courier New" w:hAnsi="Courier New" w:cs="Courier New"/>
+          <w:color w:val="A9B7C6"/>
+          <w:sz w:val="20"/>
+          <w:szCs w:val="20"/>
+        </w:rPr>
+      </w:pPr>
+    </w:p>
+    <w:p>
+      <w:pPr>
+        <w:pStyle w:val="HTML"/>
+        <w:shd w:val="clear" w:color="auto" w:fill="2B2B2B"/>
+        <w:rPr>
+          <w:rFonts w:ascii="Courier New" w:hAnsi="Courier New" w:cs="Courier New"/>
+          <w:color w:val="A9B7C6"/>
+          <w:sz w:val="20"/>
+          <w:szCs w:val="20"/>
+        </w:rPr>
+      </w:pPr>
+      <w:proofErr w:type="gramStart"/>
+      <w:r>
+        <w:rPr>
+          <w:rFonts w:ascii="Courier New" w:hAnsi="Courier New" w:cs="Courier New"/>
+          <w:color w:val="A9B7C6"/>
+          <w:sz w:val="20"/>
+          <w:szCs w:val="20"/>
+        </w:rPr>
+        <w:t>notifyObservers</w:t>
+      </w:r>
+      <w:r>
+        <w:rPr>
+          <w:rFonts w:ascii="Courier New" w:hAnsi="Courier New" w:cs="Courier New"/>
+          <w:color w:val="E8BA36"/>
+          <w:sz w:val="20"/>
+          <w:szCs w:val="20"/>
+        </w:rPr>
+        <w:t>(</w:t>
+      </w:r>
+      <w:proofErr w:type="gramEnd"/>
+      <w:r>
+        <w:rPr>
+          <w:rFonts w:ascii="Courier New" w:hAnsi="Courier New" w:cs="Courier New"/>
+          <w:color w:val="A9B7C6"/>
+          <w:sz w:val="20"/>
+          <w:szCs w:val="20"/>
+        </w:rPr>
+        <w:t>OrderUpdateObserverContext.</w:t>
+      </w:r>
+      <w:r>
+        <w:rPr>
+          <w:rFonts w:ascii="Courier New" w:hAnsi="Courier New" w:cs="Courier New"/>
+          <w:i/>
+          <w:iCs/>
+          <w:color w:val="A9B7C6"/>
+          <w:sz w:val="20"/>
+          <w:szCs w:val="20"/>
+        </w:rPr>
+        <w:t>builder</w:t>
+      </w:r>
+      <w:r>
+        <w:rPr>
+          <w:rFonts w:ascii="Courier New" w:hAnsi="Courier New" w:cs="Courier New"/>
+          <w:color w:val="54A857"/>
+          <w:sz w:val="20"/>
+          <w:szCs w:val="20"/>
+        </w:rPr>
+        <w:t>()</w:t>
+      </w:r>
+      <w:r>
+        <w:rPr>
+          <w:rFonts w:ascii="Courier New" w:hAnsi="Courier New" w:cs="Courier New"/>
+          <w:color w:val="A9B7C6"/>
+          <w:sz w:val="20"/>
+          <w:szCs w:val="20"/>
+        </w:rPr>
+        <w:t>.payment</w:t>
+      </w:r>
+      <w:r>
+        <w:rPr>
+          <w:rFonts w:ascii="Courier New" w:hAnsi="Courier New" w:cs="Courier New"/>
+          <w:color w:val="54A857"/>
+          <w:sz w:val="20"/>
+          <w:szCs w:val="20"/>
+        </w:rPr>
+        <w:t>(</w:t>
+      </w:r>
+      <w:r>
+        <w:rPr>
+          <w:rFonts w:ascii="Courier New" w:hAnsi="Courier New" w:cs="Courier New"/>
+          <w:color w:val="A9B7C6"/>
+          <w:sz w:val="20"/>
+          <w:szCs w:val="20"/>
+        </w:rPr>
+        <w:t>kakaopayPayment</w:t>
+      </w:r>
+      <w:r>
+        <w:rPr>
+          <w:rFonts w:ascii="Courier New" w:hAnsi="Courier New" w:cs="Courier New"/>
+          <w:color w:val="54A857"/>
+          <w:sz w:val="20"/>
+          <w:szCs w:val="20"/>
+        </w:rPr>
+        <w:t>)</w:t>
+      </w:r>
+      <w:r>
+        <w:rPr>
+          <w:rFonts w:ascii="Courier New" w:hAnsi="Courier New" w:cs="Courier New"/>
+          <w:color w:val="A9B7C6"/>
+          <w:sz w:val="20"/>
+          <w:szCs w:val="20"/>
+        </w:rPr>
+        <w:t>.build</w:t>
+      </w:r>
+      <w:r>
+        <w:rPr>
+          <w:rFonts w:ascii="Courier New" w:hAnsi="Courier New" w:cs="Courier New"/>
+          <w:color w:val="54A857"/>
+          <w:sz w:val="20"/>
+          <w:szCs w:val="20"/>
+        </w:rPr>
+        <w:t>()</w:t>
+      </w:r>
+      <w:r>
+        <w:rPr>
+          <w:rFonts w:ascii="Courier New" w:hAnsi="Courier New" w:cs="Courier New"/>
+          <w:color w:val="E8BA36"/>
+          <w:sz w:val="20"/>
+          <w:szCs w:val="20"/>
+        </w:rPr>
+        <w:t>)</w:t>
+      </w:r>
+      <w:r>
+        <w:rPr>
+          <w:rFonts w:ascii="Courier New" w:hAnsi="Courier New" w:cs="Courier New"/>
+          <w:color w:val="CC7832"/>
+          <w:sz w:val="20"/>
+          <w:szCs w:val="20"/>
+        </w:rPr>
+        <w:t>;</w:t>
+      </w:r>
+    </w:p>
+    <w:p>
+      <w:pPr>
+        <w:pStyle w:val="HTML"/>
+        <w:shd w:val="clear" w:color="auto" w:fill="2B2B2B"/>
+        <w:rPr>
+          <w:rFonts w:ascii="Courier New" w:hAnsi="Courier New" w:cs="Courier New"/>
+          <w:b/>
+          <w:bCs/>
+          <w:color w:val="A9B7C6"/>
+          <w:sz w:val="20"/>
+          <w:szCs w:val="20"/>
+        </w:rPr>
+      </w:pPr>
+    </w:p>
+    <w:p>
+      <w:pPr>
+        <w:pStyle w:val="HTML"/>
+        <w:shd w:val="clear" w:color="auto" w:fill="2B2B2B"/>
+        <w:rPr>
+          <w:rFonts w:ascii="Courier New" w:hAnsi="Courier New" w:cs="Courier New"/>
+          <w:b/>
+          <w:bCs/>
+          <w:color w:val="A9B7C6"/>
+          <w:sz w:val="20"/>
+          <w:szCs w:val="20"/>
+        </w:rPr>
+      </w:pPr>
+    </w:p>
+    <w:p>
+      <w:pPr>
+        <w:pStyle w:val="HTML"/>
+        <w:shd w:val="clear" w:color="auto" w:fill="2B2B2B"/>
+        <w:rPr>
+          <w:rFonts w:ascii="Courier New" w:hAnsi="Courier New" w:cs="Courier New"/>
+          <w:b/>
+          <w:bCs/>
+          <w:color w:val="A9B7C6"/>
+          <w:sz w:val="20"/>
+          <w:szCs w:val="20"/>
+        </w:rPr>
+      </w:pPr>
+      <w:r>
+        <w:rPr>
+          <w:rFonts w:ascii="Courier New" w:hAnsi="Courier New" w:cs="Courier New" w:hint="eastAsia"/>
+          <w:b/>
+          <w:bCs/>
+          <w:color w:val="A9B7C6"/>
+          <w:sz w:val="20"/>
+          <w:szCs w:val="20"/>
+        </w:rPr>
+        <w:t>확장성</w:t>
+      </w:r>
+      <w:r>
+        <w:rPr>
+          <w:rFonts w:ascii="Courier New" w:hAnsi="Courier New" w:cs="Courier New" w:hint="eastAsia"/>
+          <w:b/>
+          <w:bCs/>
+          <w:color w:val="A9B7C6"/>
+          <w:sz w:val="20"/>
+          <w:szCs w:val="20"/>
+        </w:rPr>
+        <w:t xml:space="preserve"> </w:t>
+      </w:r>
+      <w:r>
+        <w:rPr>
+          <w:rFonts w:ascii="Courier New" w:hAnsi="Courier New" w:cs="Courier New" w:hint="eastAsia"/>
+          <w:b/>
+          <w:bCs/>
+          <w:color w:val="A9B7C6"/>
+          <w:sz w:val="20"/>
+          <w:szCs w:val="20"/>
+        </w:rPr>
+        <w:t>증가</w:t>
+      </w:r>
+    </w:p>
+    <w:p>
+      <w:pPr>
+        <w:pStyle w:val="HTML"/>
+        <w:numPr>
+          <w:ilvl w:val="0"/>
+          <w:numId w:val="2"/>
+        </w:numPr>
+        <w:shd w:val="clear" w:color="auto" w:fill="2B2B2B"/>
+        <w:rPr>
+          <w:rFonts w:ascii="Courier New" w:hAnsi="Courier New" w:cs="Courier New"/>
+          <w:b/>
+          <w:bCs/>
+          <w:color w:val="A9B7C6"/>
+          <w:sz w:val="20"/>
+          <w:szCs w:val="20"/>
+        </w:rPr>
+      </w:pPr>
+      <w:r>
+        <w:rPr>
+          <w:rFonts w:ascii="Courier New" w:hAnsi="Courier New" w:cs="Courier New" w:hint="eastAsia"/>
+          <w:b/>
+          <w:bCs/>
+          <w:color w:val="A9B7C6"/>
+          <w:sz w:val="20"/>
+          <w:szCs w:val="20"/>
+        </w:rPr>
+        <w:t>새로운</w:t>
+      </w:r>
+      <w:r>
+        <w:rPr>
+          <w:rFonts w:ascii="Courier New" w:hAnsi="Courier New" w:cs="Courier New"/>
+          <w:b/>
+          <w:bCs/>
+          <w:color w:val="A9B7C6"/>
+          <w:sz w:val="20"/>
+          <w:szCs w:val="20"/>
+        </w:rPr>
+        <w:t xml:space="preserve"> </w:t>
+      </w:r>
+      <w:proofErr w:type="spellStart"/>
+      <w:r>
+        <w:rPr>
+          <w:rFonts w:ascii="Courier New" w:hAnsi="Courier New" w:cs="Courier New" w:hint="eastAsia"/>
+          <w:b/>
+          <w:bCs/>
+          <w:color w:val="A9B7C6"/>
+          <w:sz w:val="20"/>
+          <w:szCs w:val="20"/>
+        </w:rPr>
+        <w:t>옵저버</w:t>
+      </w:r>
+      <w:proofErr w:type="spellEnd"/>
+      <w:r>
+        <w:rPr>
+          <w:rFonts w:ascii="Courier New" w:hAnsi="Courier New" w:cs="Courier New" w:hint="eastAsia"/>
+          <w:b/>
+          <w:bCs/>
+          <w:color w:val="A9B7C6"/>
+          <w:sz w:val="20"/>
+          <w:szCs w:val="20"/>
+        </w:rPr>
+        <w:t xml:space="preserve"> </w:t>
+      </w:r>
+      <w:r>
+        <w:rPr>
+          <w:rFonts w:ascii="Courier New" w:hAnsi="Courier New" w:cs="Courier New" w:hint="eastAsia"/>
+          <w:b/>
+          <w:bCs/>
+          <w:color w:val="A9B7C6"/>
+          <w:sz w:val="20"/>
+          <w:szCs w:val="20"/>
+        </w:rPr>
+        <w:t>클래스</w:t>
+      </w:r>
+      <w:r>
+        <w:rPr>
+          <w:rFonts w:ascii="Courier New" w:hAnsi="Courier New" w:cs="Courier New" w:hint="eastAsia"/>
+          <w:b/>
+          <w:bCs/>
+          <w:color w:val="A9B7C6"/>
+          <w:sz w:val="20"/>
+          <w:szCs w:val="20"/>
+        </w:rPr>
+        <w:t xml:space="preserve"> </w:t>
+      </w:r>
+      <w:r>
+        <w:rPr>
+          <w:rFonts w:ascii="Courier New" w:hAnsi="Courier New" w:cs="Courier New" w:hint="eastAsia"/>
+          <w:b/>
+          <w:bCs/>
+          <w:color w:val="A9B7C6"/>
+          <w:sz w:val="20"/>
+          <w:szCs w:val="20"/>
+        </w:rPr>
+        <w:t>만들어서</w:t>
+      </w:r>
+      <w:r>
+        <w:rPr>
+          <w:rFonts w:ascii="Courier New" w:hAnsi="Courier New" w:cs="Courier New" w:hint="eastAsia"/>
+          <w:b/>
+          <w:bCs/>
+          <w:color w:val="A9B7C6"/>
+          <w:sz w:val="20"/>
+          <w:szCs w:val="20"/>
+        </w:rPr>
+        <w:t xml:space="preserve"> </w:t>
+      </w:r>
+      <w:r>
+        <w:rPr>
+          <w:rFonts w:ascii="Courier New" w:hAnsi="Courier New" w:cs="Courier New" w:hint="eastAsia"/>
+          <w:b/>
+          <w:bCs/>
+          <w:color w:val="A9B7C6"/>
+          <w:sz w:val="20"/>
+          <w:szCs w:val="20"/>
+        </w:rPr>
+        <w:t>확장</w:t>
+      </w:r>
+    </w:p>
+    <w:p>
+      <w:pPr>
+        <w:pStyle w:val="HTML"/>
+        <w:shd w:val="clear" w:color="auto" w:fill="2B2B2B"/>
+        <w:rPr>
+          <w:rFonts w:ascii="Courier New" w:hAnsi="Courier New" w:cs="Courier New"/>
+          <w:b/>
+          <w:bCs/>
+          <w:color w:val="A9B7C6"/>
+          <w:sz w:val="20"/>
+          <w:szCs w:val="20"/>
+        </w:rPr>
+      </w:pPr>
+      <w:r>
+        <w:rPr>
+          <w:rFonts w:ascii="Courier New" w:hAnsi="Courier New" w:cs="Courier New" w:hint="eastAsia"/>
+          <w:b/>
+          <w:bCs/>
+          <w:color w:val="A9B7C6"/>
+          <w:sz w:val="20"/>
+          <w:szCs w:val="20"/>
+        </w:rPr>
+        <w:t>가독성</w:t>
+      </w:r>
+      <w:r>
+        <w:rPr>
+          <w:rFonts w:ascii="Courier New" w:hAnsi="Courier New" w:cs="Courier New" w:hint="eastAsia"/>
+          <w:b/>
+          <w:bCs/>
+          <w:color w:val="A9B7C6"/>
+          <w:sz w:val="20"/>
+          <w:szCs w:val="20"/>
+        </w:rPr>
+        <w:t xml:space="preserve"> </w:t>
+      </w:r>
+      <w:r>
+        <w:rPr>
+          <w:rFonts w:ascii="Courier New" w:hAnsi="Courier New" w:cs="Courier New" w:hint="eastAsia"/>
+          <w:b/>
+          <w:bCs/>
+          <w:color w:val="A9B7C6"/>
+          <w:sz w:val="20"/>
+          <w:szCs w:val="20"/>
+        </w:rPr>
+        <w:t>증가</w:t>
+      </w:r>
+    </w:p>
+    <w:p>
+      <w:pPr>
+        <w:pStyle w:val="HTML"/>
+        <w:numPr>
+          <w:ilvl w:val="0"/>
+          <w:numId w:val="2"/>
+        </w:numPr>
+        <w:shd w:val="clear" w:color="auto" w:fill="2B2B2B"/>
+        <w:tabs>
+          <w:tab w:val="clear" w:pos="916"/>
+          <w:tab w:val="left" w:pos="520"/>
+        </w:tabs>
+        <w:rPr>
+          <w:rFonts w:ascii="Courier New" w:hAnsi="Courier New" w:cs="Courier New"/>
+          <w:b/>
+          <w:bCs/>
+          <w:color w:val="A9B7C6"/>
+          <w:sz w:val="20"/>
+          <w:szCs w:val="20"/>
+        </w:rPr>
+      </w:pPr>
+      <w:r>
+        <w:rPr>
+          <w:rFonts w:ascii="Courier New" w:hAnsi="Courier New" w:cs="Courier New" w:hint="eastAsia"/>
+          <w:b/>
+          <w:bCs/>
+          <w:color w:val="A9B7C6"/>
+          <w:sz w:val="20"/>
+          <w:szCs w:val="20"/>
+        </w:rPr>
+        <w:t>기존의</w:t>
+      </w:r>
+      <w:r>
+        <w:rPr>
+          <w:rFonts w:ascii="Courier New" w:hAnsi="Courier New" w:cs="Courier New" w:hint="eastAsia"/>
+          <w:b/>
+          <w:bCs/>
+          <w:color w:val="A9B7C6"/>
+          <w:sz w:val="20"/>
+          <w:szCs w:val="20"/>
+        </w:rPr>
+        <w:t xml:space="preserve"> </w:t>
+      </w:r>
+      <w:r>
+        <w:rPr>
+          <w:rFonts w:ascii="Courier New" w:hAnsi="Courier New" w:cs="Courier New" w:hint="eastAsia"/>
+          <w:b/>
+          <w:bCs/>
+          <w:color w:val="A9B7C6"/>
+          <w:sz w:val="20"/>
+          <w:szCs w:val="20"/>
+        </w:rPr>
+        <w:t>함수</w:t>
+      </w:r>
+      <w:r>
+        <w:rPr>
+          <w:rFonts w:ascii="Courier New" w:hAnsi="Courier New" w:cs="Courier New" w:hint="eastAsia"/>
+          <w:b/>
+          <w:bCs/>
+          <w:color w:val="A9B7C6"/>
+          <w:sz w:val="20"/>
+          <w:szCs w:val="20"/>
+        </w:rPr>
+        <w:t xml:space="preserve"> </w:t>
+      </w:r>
+      <w:r>
+        <w:rPr>
+          <w:rFonts w:ascii="Courier New" w:hAnsi="Courier New" w:cs="Courier New" w:hint="eastAsia"/>
+          <w:b/>
+          <w:bCs/>
+          <w:color w:val="A9B7C6"/>
+          <w:sz w:val="20"/>
+          <w:szCs w:val="20"/>
+        </w:rPr>
+        <w:t>군대</w:t>
+      </w:r>
+      <w:r>
+        <w:rPr>
+          <w:rFonts w:ascii="Courier New" w:hAnsi="Courier New" w:cs="Courier New" w:hint="eastAsia"/>
+          <w:b/>
+          <w:bCs/>
+          <w:color w:val="A9B7C6"/>
+          <w:sz w:val="20"/>
+          <w:szCs w:val="20"/>
+        </w:rPr>
+        <w:t xml:space="preserve"> </w:t>
+      </w:r>
+      <w:proofErr w:type="spellStart"/>
+      <w:r>
+        <w:rPr>
+          <w:rFonts w:ascii="Courier New" w:hAnsi="Courier New" w:cs="Courier New" w:hint="eastAsia"/>
+          <w:b/>
+          <w:bCs/>
+          <w:color w:val="A9B7C6"/>
+          <w:sz w:val="20"/>
+          <w:szCs w:val="20"/>
+        </w:rPr>
+        <w:t>군대</w:t>
+      </w:r>
+      <w:proofErr w:type="spellEnd"/>
+      <w:r>
+        <w:rPr>
+          <w:rFonts w:ascii="Courier New" w:hAnsi="Courier New" w:cs="Courier New" w:hint="eastAsia"/>
+          <w:b/>
+          <w:bCs/>
+          <w:color w:val="A9B7C6"/>
+          <w:sz w:val="20"/>
+          <w:szCs w:val="20"/>
+        </w:rPr>
+        <w:t xml:space="preserve"> </w:t>
+      </w:r>
+      <w:r>
+        <w:rPr>
+          <w:rFonts w:ascii="Courier New" w:hAnsi="Courier New" w:cs="Courier New" w:hint="eastAsia"/>
+          <w:b/>
+          <w:bCs/>
+          <w:color w:val="A9B7C6"/>
+          <w:sz w:val="20"/>
+          <w:szCs w:val="20"/>
+        </w:rPr>
+        <w:t>숨어있는</w:t>
+      </w:r>
+      <w:r>
+        <w:rPr>
+          <w:rFonts w:ascii="Courier New" w:hAnsi="Courier New" w:cs="Courier New" w:hint="eastAsia"/>
+          <w:b/>
+          <w:bCs/>
+          <w:color w:val="A9B7C6"/>
+          <w:sz w:val="20"/>
+          <w:szCs w:val="20"/>
+        </w:rPr>
+        <w:t xml:space="preserve"> </w:t>
+      </w:r>
+      <w:proofErr w:type="spellStart"/>
+      <w:r>
+        <w:rPr>
+          <w:rFonts w:ascii="Courier New" w:hAnsi="Courier New" w:cs="Courier New" w:hint="eastAsia"/>
+          <w:b/>
+          <w:bCs/>
+          <w:color w:val="A9B7C6"/>
+          <w:sz w:val="20"/>
+          <w:szCs w:val="20"/>
+        </w:rPr>
+        <w:t>옵저버를</w:t>
+      </w:r>
+      <w:proofErr w:type="spellEnd"/>
+      <w:r>
+        <w:rPr>
+          <w:rFonts w:ascii="Courier New" w:hAnsi="Courier New" w:cs="Courier New" w:hint="eastAsia"/>
+          <w:b/>
+          <w:bCs/>
+          <w:color w:val="A9B7C6"/>
+          <w:sz w:val="20"/>
+          <w:szCs w:val="20"/>
+        </w:rPr>
+        <w:t xml:space="preserve"> </w:t>
+      </w:r>
+      <w:r>
+        <w:rPr>
+          <w:rFonts w:ascii="Courier New" w:hAnsi="Courier New" w:cs="Courier New" w:hint="eastAsia"/>
+          <w:b/>
+          <w:bCs/>
+          <w:color w:val="A9B7C6"/>
+          <w:sz w:val="20"/>
+          <w:szCs w:val="20"/>
+        </w:rPr>
+        <w:t>클래스로</w:t>
+      </w:r>
+      <w:r>
+        <w:rPr>
+          <w:rFonts w:ascii="Courier New" w:hAnsi="Courier New" w:cs="Courier New" w:hint="eastAsia"/>
+          <w:b/>
+          <w:bCs/>
+          <w:color w:val="A9B7C6"/>
+          <w:sz w:val="20"/>
+          <w:szCs w:val="20"/>
+        </w:rPr>
+        <w:t xml:space="preserve"> </w:t>
+      </w:r>
+      <w:proofErr w:type="spellStart"/>
+      <w:r>
+        <w:rPr>
+          <w:rFonts w:ascii="Courier New" w:hAnsi="Courier New" w:cs="Courier New" w:hint="eastAsia"/>
+          <w:b/>
+          <w:bCs/>
+          <w:color w:val="A9B7C6"/>
+          <w:sz w:val="20"/>
+          <w:szCs w:val="20"/>
+        </w:rPr>
+        <w:t>구조화하여</w:t>
+      </w:r>
+      <w:proofErr w:type="spellEnd"/>
+      <w:r>
+        <w:rPr>
+          <w:rFonts w:ascii="Courier New" w:hAnsi="Courier New" w:cs="Courier New" w:hint="eastAsia"/>
+          <w:b/>
+          <w:bCs/>
+          <w:color w:val="A9B7C6"/>
+          <w:sz w:val="20"/>
+          <w:szCs w:val="20"/>
+        </w:rPr>
+        <w:t xml:space="preserve"> </w:t>
+      </w:r>
+      <w:r>
+        <w:rPr>
+          <w:rFonts w:ascii="Courier New" w:hAnsi="Courier New" w:cs="Courier New" w:hint="eastAsia"/>
+          <w:b/>
+          <w:bCs/>
+          <w:color w:val="A9B7C6"/>
+          <w:sz w:val="20"/>
+          <w:szCs w:val="20"/>
+        </w:rPr>
+        <w:t>노출</w:t>
+      </w:r>
+    </w:p>
+    <w:p>
+      <w:pPr>
+        <w:pStyle w:val="HTML"/>
+        <w:shd w:val="clear" w:color="auto" w:fill="2B2B2B"/>
+        <w:tabs>
+          <w:tab w:val="clear" w:pos="916"/>
+          <w:tab w:val="left" w:pos="520"/>
+        </w:tabs>
+        <w:rPr>
+          <w:rFonts w:ascii="Courier New" w:hAnsi="Courier New" w:cs="Courier New"/>
+          <w:b/>
+          <w:bCs/>
+          <w:color w:val="A9B7C6"/>
+          <w:sz w:val="20"/>
+          <w:szCs w:val="20"/>
+        </w:rPr>
+      </w:pPr>
+    </w:p>
+    <w:p>
+      <w:pPr>
+        <w:pStyle w:val="HTML"/>
+        <w:shd w:val="clear" w:color="auto" w:fill="2B2B2B"/>
+        <w:tabs>
+          <w:tab w:val="clear" w:pos="916"/>
+          <w:tab w:val="left" w:pos="520"/>
+        </w:tabs>
+        <w:rPr>
+          <w:rFonts w:ascii="Courier New" w:hAnsi="Courier New" w:cs="Courier New"/>
+          <w:b/>
+          <w:bCs/>
+          <w:color w:val="A9B7C6"/>
+          <w:sz w:val="20"/>
+          <w:szCs w:val="20"/>
+        </w:rPr>
+      </w:pPr>
+    </w:p>
+    <w:p>
+      <w:pPr>
+        <w:pStyle w:val="HTML"/>
+        <w:shd w:val="clear" w:color="auto" w:fill="2B2B2B"/>
+        <w:tabs>
+          <w:tab w:val="clear" w:pos="916"/>
+          <w:tab w:val="left" w:pos="520"/>
+        </w:tabs>
+        <w:rPr>
+          <w:rFonts w:ascii="Courier New" w:hAnsi="Courier New" w:cs="Courier New"/>
+          <w:b/>
+          <w:bCs/>
+          <w:color w:val="A9B7C6"/>
+          <w:sz w:val="20"/>
+          <w:szCs w:val="20"/>
+        </w:rPr>
+      </w:pPr>
+    </w:p>
+    <w:p>
+      <w:pPr>
+        <w:pStyle w:val="HTML"/>
+        <w:shd w:val="clear" w:color="auto" w:fill="2B2B2B"/>
+        <w:tabs>
+          <w:tab w:val="clear" w:pos="916"/>
+          <w:tab w:val="left" w:pos="520"/>
+        </w:tabs>
+        <w:rPr>
+          <w:rFonts w:ascii="Courier New" w:hAnsi="Courier New" w:cs="Courier New"/>
+          <w:b/>
+          <w:bCs/>
+          <w:color w:val="A9B7C6"/>
+          <w:sz w:val="20"/>
+          <w:szCs w:val="20"/>
+        </w:rPr>
+      </w:pPr>
+      <w:r>
+        <w:rPr>
+          <w:rFonts w:ascii="Courier New" w:hAnsi="Courier New" w:cs="Courier New" w:hint="eastAsia"/>
+          <w:b/>
+          <w:bCs/>
+          <w:color w:val="A9B7C6"/>
+          <w:sz w:val="20"/>
+          <w:szCs w:val="20"/>
+        </w:rPr>
+        <w:t>또한</w:t>
+      </w:r>
+      <w:r>
+        <w:rPr>
+          <w:rFonts w:ascii="Courier New" w:hAnsi="Courier New" w:cs="Courier New" w:hint="eastAsia"/>
+          <w:b/>
+          <w:bCs/>
+          <w:color w:val="A9B7C6"/>
+          <w:sz w:val="20"/>
+          <w:szCs w:val="20"/>
+        </w:rPr>
+        <w:t xml:space="preserve"> </w:t>
+      </w:r>
+      <w:r>
+        <w:rPr>
+          <w:rFonts w:ascii="Courier New" w:hAnsi="Courier New" w:cs="Courier New" w:hint="eastAsia"/>
+          <w:b/>
+          <w:bCs/>
+          <w:color w:val="A9B7C6"/>
+          <w:sz w:val="20"/>
+          <w:szCs w:val="20"/>
+        </w:rPr>
+        <w:t>최종</w:t>
+      </w:r>
+      <w:r>
+        <w:rPr>
+          <w:rFonts w:ascii="Courier New" w:hAnsi="Courier New" w:cs="Courier New" w:hint="eastAsia"/>
+          <w:b/>
+          <w:bCs/>
+          <w:color w:val="A9B7C6"/>
+          <w:sz w:val="20"/>
+          <w:szCs w:val="20"/>
+        </w:rPr>
+        <w:t xml:space="preserve"> </w:t>
+      </w:r>
+      <w:r>
+        <w:rPr>
+          <w:rFonts w:ascii="Courier New" w:hAnsi="Courier New" w:cs="Courier New" w:hint="eastAsia"/>
+          <w:b/>
+          <w:bCs/>
+          <w:color w:val="A9B7C6"/>
+          <w:sz w:val="20"/>
+          <w:szCs w:val="20"/>
+        </w:rPr>
+        <w:t>생성</w:t>
+      </w:r>
+      <w:r>
+        <w:rPr>
+          <w:rFonts w:ascii="Courier New" w:hAnsi="Courier New" w:cs="Courier New" w:hint="eastAsia"/>
+          <w:b/>
+          <w:bCs/>
+          <w:color w:val="A9B7C6"/>
+          <w:sz w:val="20"/>
+          <w:szCs w:val="20"/>
+        </w:rPr>
+        <w:t xml:space="preserve"> </w:t>
+      </w:r>
+      <w:r>
+        <w:rPr>
+          <w:rFonts w:ascii="Courier New" w:hAnsi="Courier New" w:cs="Courier New" w:hint="eastAsia"/>
+          <w:b/>
+          <w:bCs/>
+          <w:color w:val="A9B7C6"/>
+          <w:sz w:val="20"/>
+          <w:szCs w:val="20"/>
+        </w:rPr>
+        <w:t>의존성</w:t>
+      </w:r>
+    </w:p>
+    <w:p>
+      <w:pPr>
+        <w:pStyle w:val="HTML"/>
+        <w:shd w:val="clear" w:color="auto" w:fill="2B2B2B"/>
+        <w:tabs>
+          <w:tab w:val="clear" w:pos="916"/>
+          <w:tab w:val="left" w:pos="520"/>
+        </w:tabs>
+        <w:rPr>
+          <w:rFonts w:ascii="Courier New" w:hAnsi="Courier New" w:cs="Courier New"/>
+          <w:b/>
+          <w:bCs/>
+          <w:color w:val="A9B7C6"/>
+          <w:sz w:val="20"/>
+          <w:szCs w:val="20"/>
+        </w:rPr>
+      </w:pPr>
+    </w:p>
+    <w:p>
+      <w:pPr>
+        <w:pStyle w:val="HTML"/>
+        <w:shd w:val="clear" w:color="auto" w:fill="2B2B2B"/>
+        <w:tabs>
+          <w:tab w:val="clear" w:pos="916"/>
+          <w:tab w:val="left" w:pos="520"/>
+        </w:tabs>
+        <w:rPr>
+          <w:rFonts w:ascii="Courier New" w:hAnsi="Courier New" w:cs="Courier New"/>
+          <w:b/>
+          <w:bCs/>
+          <w:color w:val="A9B7C6"/>
+          <w:sz w:val="20"/>
+          <w:szCs w:val="20"/>
+        </w:rPr>
+      </w:pPr>
+    </w:p>
+    <w:p>
+      <w:pPr>
+        <w:pStyle w:val="HTML"/>
+        <w:shd w:val="clear" w:color="auto" w:fill="2B2B2B"/>
+        <w:tabs>
+          <w:tab w:val="clear" w:pos="916"/>
+          <w:tab w:val="left" w:pos="520"/>
+        </w:tabs>
+      </w:pPr>
+      <w:proofErr w:type="spellStart"/>
+      <w:r>
+        <w:t>OrderService</w:t>
+      </w:r>
+      <w:proofErr w:type="spellEnd"/>
+      <w:r>
+        <w:t xml:space="preserve"> &lt;- </w:t>
+      </w:r>
+      <w:proofErr w:type="spellStart"/>
+      <w:r>
+        <w:t>KakaoService</w:t>
+      </w:r>
+      <w:proofErr w:type="spellEnd"/>
+      <w:r>
+        <w:t xml:space="preserve">, </w:t>
+      </w:r>
+      <w:r>
+        <w:t>Observer</w:t>
+      </w:r>
+    </w:p>
+    <w:p>
+      <w:pPr>
+        <w:pStyle w:val="HTML"/>
+        <w:shd w:val="clear" w:color="auto" w:fill="2B2B2B"/>
+        <w:tabs>
+          <w:tab w:val="clear" w:pos="916"/>
+          <w:tab w:val="left" w:pos="520"/>
+        </w:tabs>
+      </w:pPr>
+      <w:proofErr w:type="spellStart"/>
+      <w:r>
+        <w:t>KakaoService</w:t>
+      </w:r>
+      <w:proofErr w:type="spellEnd"/>
+      <w:r>
+        <w:t xml:space="preserve"> &lt;- Observer</w:t>
+      </w:r>
+    </w:p>
+    <w:p>
+      <w:pPr>
+        <w:pStyle w:val="HTML"/>
+        <w:shd w:val="clear" w:color="auto" w:fill="2B2B2B"/>
+        <w:tabs>
+          <w:tab w:val="clear" w:pos="916"/>
+          <w:tab w:val="left" w:pos="520"/>
+        </w:tabs>
+      </w:pPr>
+    </w:p>
+    <w:p>
+      <w:pPr>
+        <w:pStyle w:val="HTML"/>
+        <w:shd w:val="clear" w:color="auto" w:fill="2B2B2B"/>
+        <w:tabs>
+          <w:tab w:val="clear" w:pos="916"/>
+          <w:tab w:val="left" w:pos="520"/>
+        </w:tabs>
+      </w:pPr>
+      <w:r>
+        <w:rPr>
+          <w:rFonts w:hint="eastAsia"/>
+        </w:rPr>
+        <w:t>따라서 스프링 생성 의존성 순환을 해결</w:t>
+      </w:r>
+    </w:p>
+    <w:p>
+      <w:pPr>
+        <w:pStyle w:val="HTML"/>
+        <w:shd w:val="clear" w:color="auto" w:fill="2B2B2B"/>
+        <w:tabs>
+          <w:tab w:val="clear" w:pos="916"/>
+          <w:tab w:val="left" w:pos="520"/>
+        </w:tabs>
+        <w:rPr>
+          <w:rFonts w:hint="eastAsia"/>
+        </w:rPr>
+      </w:pPr>
+    </w:p>
     <w:sectPr>
       <w:pgSz w:w="11906" w:h="16838"/>
       <w:pgMar w:top="1701" w:right="1440" w:bottom="1440" w:left="1440" w:header="851" w:footer="992" w:gutter="0"/>
@@ -14230,7 +16269,6 @@
     <w:basedOn w:val="a"/>
     <w:link w:val="HTMLChar"/>
     <w:uiPriority w:val="99"/>
-    <w:semiHidden/>
     <w:unhideWhenUsed/>
     <w:rsid w:val="007C5981"/>
     <w:pPr>
@@ -14271,7 +16309,6 @@
     <w:basedOn w:val="a0"/>
     <w:link w:val="HTML"/>
     <w:uiPriority w:val="99"/>
-    <w:semiHidden/>
     <w:rsid w:val="007C5981"/>
     <w:rPr>
       <w:rFonts w:ascii="굴림체" w:eastAsia="굴림체" w:hAnsi="굴림체" w:cs="굴림체"/>

</xml_diff>